<commit_message>
verbesserung input.java long hatte ein kleiner ERR
</commit_message>
<xml_diff>
--- a/m319-Gautham_David/David Burger/E3/Review_I3_DB_m319.docx
+++ b/m319-Gautham_David/David Burger/E3/Review_I3_DB_m319.docx
@@ -1464,32 +1464,70 @@
         <w:rPr>
           <w:sz w:val="24"/>
         </w:rPr>
-        <w:t xml:space="preserve">Demo </w:t>
+        <w:t>Fibonnaci</w:t>
       </w:r>
       <w:r>
         <w:rPr>
           <w:sz w:val="24"/>
-          <w:u w:val="single"/>
-        </w:rPr>
-        <w:t>Programm</w:t>
+        </w:rPr>
+        <w:t>.</w:t>
       </w:r>
       <w:r>
         <w:rPr>
           <w:sz w:val="24"/>
         </w:rPr>
-        <w:t>.</w:t>
+        <w:t>java</w:t>
       </w:r>
       <w:r>
         <w:rPr>
           <w:sz w:val="24"/>
         </w:rPr>
-        <w:t>java</w:t>
+        <w:t>)</w:t>
       </w:r>
       <w:r>
         <w:rPr>
           <w:sz w:val="24"/>
         </w:rPr>
-        <w:t>)</w:t>
+        <w:br/>
+      </w:r>
+    </w:p>
+    <w:p>
+      <w:pPr>
+        <w:pStyle w:val="Heading2"/>
+        <w:tabs>
+          <w:tab w:val="num" w:pos="709"/>
+        </w:tabs>
+      </w:pPr>
+      <w:bookmarkStart w:id="3" w:name="_Toc84277453"/>
+      <w:r>
+        <w:t>Anforderung an das Testobjekt</w:t>
+      </w:r>
+      <w:bookmarkEnd w:id="3"/>
+    </w:p>
+    <w:p>
+      <w:pPr>
+        <w:numPr>
+          <w:ilvl w:val="0"/>
+          <w:numId w:val="6"/>
+        </w:numPr>
+        <w:autoSpaceDE/>
+        <w:autoSpaceDN/>
+        <w:adjustRightInd/>
+        <w:rPr>
+          <w:sz w:val="24"/>
+        </w:rPr>
+      </w:pPr>
+      <w:r>
+        <w:rPr>
+          <w:sz w:val="24"/>
+        </w:rPr>
+        <w:t>V</w:t>
+      </w:r>
+      <w:r>
+        <w:rPr>
+          <w:sz w:val="24"/>
+        </w:rPr>
+        <w:t>orliegend im Sourcecode</w:t>
       </w:r>
     </w:p>
     <w:p>
@@ -1507,114 +1545,6 @@
       </w:pPr>
       <w:r>
         <w:rPr>
-          <w:color w:val="4F81BD"/>
-          <w:lang w:eastAsia="de-DE"/>
-        </w:rPr>
-        <w:t>(</w:t>
-      </w:r>
-      <w:r>
-        <w:rPr>
-          <w:color w:val="4F81BD"/>
-          <w:lang w:eastAsia="de-DE"/>
-        </w:rPr>
-        <w:t>Testdaten</w:t>
-      </w:r>
-      <w:r>
-        <w:rPr>
-          <w:color w:val="4F81BD"/>
-          <w:lang w:eastAsia="de-DE"/>
-        </w:rPr>
-        <w:t xml:space="preserve">, Ordnerstruktur, </w:t>
-      </w:r>
-      <w:r>
-        <w:rPr>
-          <w:color w:val="4F81BD"/>
-          <w:lang w:eastAsia="de-DE"/>
-        </w:rPr>
-        <w:t>HW</w:t>
-      </w:r>
-      <w:r>
-        <w:rPr>
-          <w:color w:val="4F81BD"/>
-          <w:lang w:eastAsia="de-DE"/>
-        </w:rPr>
-        <w:t>, ...)</w:t>
-      </w:r>
-    </w:p>
-    <w:p>
-      <w:pPr>
-        <w:numPr>
-          <w:ilvl w:val="0"/>
-          <w:numId w:val="5"/>
-        </w:numPr>
-        <w:autoSpaceDE/>
-        <w:autoSpaceDN/>
-        <w:adjustRightInd/>
-        <w:rPr>
-          <w:sz w:val="24"/>
-        </w:rPr>
-      </w:pPr>
-      <w:r>
-        <w:rPr>
-          <w:sz w:val="24"/>
-        </w:rPr>
-        <w:br/>
-      </w:r>
-    </w:p>
-    <w:p>
-      <w:pPr>
-        <w:pStyle w:val="Heading2"/>
-        <w:tabs>
-          <w:tab w:val="num" w:pos="709"/>
-        </w:tabs>
-      </w:pPr>
-      <w:bookmarkStart w:id="3" w:name="_Toc84277453"/>
-      <w:r>
-        <w:t>Anforderung an das Testobjekt</w:t>
-      </w:r>
-      <w:bookmarkEnd w:id="3"/>
-    </w:p>
-    <w:p>
-      <w:pPr>
-        <w:numPr>
-          <w:ilvl w:val="0"/>
-          <w:numId w:val="6"/>
-        </w:numPr>
-        <w:autoSpaceDE/>
-        <w:autoSpaceDN/>
-        <w:adjustRightInd/>
-        <w:rPr>
-          <w:sz w:val="24"/>
-        </w:rPr>
-      </w:pPr>
-      <w:r>
-        <w:rPr>
-          <w:sz w:val="24"/>
-        </w:rPr>
-        <w:t>V</w:t>
-      </w:r>
-      <w:r>
-        <w:rPr>
-          <w:sz w:val="24"/>
-        </w:rPr>
-        <w:t>orliegend im Sourcecode</w:t>
-      </w:r>
-    </w:p>
-    <w:p>
-      <w:pPr>
-        <w:numPr>
-          <w:ilvl w:val="0"/>
-          <w:numId w:val="5"/>
-        </w:numPr>
-        <w:autoSpaceDE/>
-        <w:autoSpaceDN/>
-        <w:adjustRightInd/>
-        <w:rPr>
-          <w:sz w:val="24"/>
-        </w:rPr>
-      </w:pPr>
-      <w:r>
-        <w:rPr>
           <w:sz w:val="24"/>
         </w:rPr>
         <w:t>I</w:t>
@@ -1687,45 +1617,9 @@
     </w:p>
     <w:p>
       <w:pPr>
-        <w:numPr>
-          <w:ilvl w:val="0"/>
-          <w:numId w:val="4"/>
-        </w:numPr>
         <w:autoSpaceDE/>
         <w:autoSpaceDN/>
         <w:adjustRightInd/>
-        <w:rPr>
-          <w:sz w:val="24"/>
-        </w:rPr>
-      </w:pPr>
-      <w:r>
-        <w:rPr>
-          <w:color w:val="4F81BD"/>
-          <w:lang w:eastAsia="de-DE"/>
-        </w:rPr>
-        <w:t>(Testdaten, Stick, Ordnerstruktur, Schnittstellen, IP-Adressen, ...)</w:t>
-      </w:r>
-    </w:p>
-    <w:p>
-      <w:pPr>
-        <w:numPr>
-          <w:ilvl w:val="0"/>
-          <w:numId w:val="4"/>
-        </w:numPr>
-        <w:autoSpaceDE/>
-        <w:autoSpaceDN/>
-        <w:adjustRightInd/>
-        <w:rPr>
-          <w:sz w:val="24"/>
-        </w:rPr>
-      </w:pPr>
-    </w:p>
-    <w:p>
-      <w:pPr>
-        <w:autoSpaceDE/>
-        <w:autoSpaceDN/>
-        <w:adjustRightInd/>
-        <w:ind w:left="360"/>
         <w:rPr>
           <w:sz w:val="24"/>
         </w:rPr>
@@ -2562,6 +2456,13 @@
                 <w:color w:val="008000"/>
               </w:rPr>
             </w:pPr>
+            <w:r>
+              <w:rPr>
+                <w:b/>
+                <w:color w:val="008000"/>
+              </w:rPr>
+              <w:t>Input Long (besprochen)</w:t>
+            </w:r>
           </w:p>
           <w:p>
             <w:pPr>
@@ -2724,6 +2625,9 @@
             <w:pPr>
               <w:spacing w:before="40" w:after="40"/>
             </w:pPr>
+            <w:r>
+              <w:t>ok</w:t>
+            </w:r>
           </w:p>
         </w:tc>
       </w:tr>
@@ -2773,6 +2677,9 @@
             <w:pPr>
               <w:spacing w:before="40" w:after="40"/>
             </w:pPr>
+            <w:r>
+              <w:t>ok</w:t>
+            </w:r>
           </w:p>
         </w:tc>
       </w:tr>
@@ -2825,6 +2732,9 @@
             <w:pPr>
               <w:spacing w:before="40" w:after="40"/>
             </w:pPr>
+            <w:r>
+              <w:t>ok</w:t>
+            </w:r>
           </w:p>
         </w:tc>
       </w:tr>
@@ -2941,6 +2851,9 @@
             <w:pPr>
               <w:spacing w:before="40" w:after="40"/>
             </w:pPr>
+            <w:r>
+              <w:t>ok</w:t>
+            </w:r>
           </w:p>
         </w:tc>
       </w:tr>
@@ -2999,6 +2912,9 @@
             <w:pPr>
               <w:spacing w:before="40" w:after="40"/>
             </w:pPr>
+            <w:r>
+              <w:t>ok</w:t>
+            </w:r>
           </w:p>
         </w:tc>
       </w:tr>
@@ -3054,6 +2970,9 @@
             <w:pPr>
               <w:spacing w:before="40" w:after="40"/>
             </w:pPr>
+            <w:r>
+              <w:t>-</w:t>
+            </w:r>
           </w:p>
         </w:tc>
       </w:tr>
@@ -3183,6 +3102,9 @@
             <w:pPr>
               <w:spacing w:before="40" w:after="40"/>
             </w:pPr>
+            <w:r>
+              <w:t>ok</w:t>
+            </w:r>
           </w:p>
         </w:tc>
       </w:tr>
@@ -3241,6 +3163,9 @@
             <w:pPr>
               <w:spacing w:before="40" w:after="40"/>
             </w:pPr>
+            <w:r>
+              <w:t>-</w:t>
+            </w:r>
           </w:p>
         </w:tc>
       </w:tr>
@@ -3646,73 +3571,37 @@
                 <w:sz w:val="28"/>
                 <w:szCs w:val="28"/>
               </w:rPr>
-              <w:t>( )</w:t>
-            </w:r>
-            <w:r>
-              <w:tab/>
-              <w:t xml:space="preserve">wird erfolgreich </w:t>
-            </w:r>
-            <w:r>
-              <w:t>durchgeführt und abgenommen</w:t>
-            </w:r>
-            <w:r>
-              <w:t>.</w:t>
-            </w:r>
-          </w:p>
-          <w:p/>
-          <w:p>
+              <w:t>(</w:t>
+            </w:r>
             <w:r>
               <w:rPr>
                 <w:color w:val="008000"/>
                 <w:sz w:val="28"/>
                 <w:szCs w:val="28"/>
               </w:rPr>
-              <w:t>( )</w:t>
-            </w:r>
-            <w:r>
-              <w:tab/>
-              <w:t>wird eingeschränkt abgenommen (Mängel siehe oben). Der Test wird trotzdem als erfolgreich</w:t>
-            </w:r>
-            <w:r>
-              <w:br/>
-              <w:t xml:space="preserve"> </w:t>
-            </w:r>
-            <w:r>
-              <w:tab/>
-              <w:t>abgenommen erklärt.</w:t>
-            </w:r>
-            <w:r>
-              <w:t xml:space="preserve"> (Rework)</w:t>
-            </w:r>
-          </w:p>
-          <w:p/>
-          <w:p>
+              <w:t>x</w:t>
+            </w:r>
             <w:r>
               <w:rPr>
                 <w:color w:val="008000"/>
                 <w:sz w:val="28"/>
                 <w:szCs w:val="28"/>
               </w:rPr>
-              <w:t>( )</w:t>
+              <w:t>)</w:t>
             </w:r>
             <w:r>
               <w:tab/>
-              <w:t>wird nicht abgenommen (aufgetretene Mängel siehe oben)</w:t>
+              <w:t xml:space="preserve">wird erfolgreich </w:t>
+            </w:r>
+            <w:r>
+              <w:t>durchgeführt und abgenommen</w:t>
+            </w:r>
+            <w:r>
+              <w:t>.</w:t>
             </w:r>
           </w:p>
           <w:p/>
-          <w:p/>
-          <w:p>
-            <w:r>
-              <w:t>Bis zum vereinbarten Zeitpunkt werden alle oben beschriebenen Mängel beseitigt.</w:t>
-            </w:r>
-          </w:p>
-          <w:p>
-            <w:pPr>
-              <w:rPr>
-                <w:color w:val="008000"/>
-              </w:rPr>
-            </w:pPr>
+          <w:p>
             <w:r>
               <w:rPr>
                 <w:color w:val="008000"/>
@@ -3722,6 +3611,58 @@
               <w:t>( )</w:t>
             </w:r>
             <w:r>
+              <w:tab/>
+              <w:t>wird eingeschränkt abgenommen (Mängel siehe oben). Der Test wird trotzdem als erfolgreich</w:t>
+            </w:r>
+            <w:r>
+              <w:br/>
+              <w:t xml:space="preserve"> </w:t>
+            </w:r>
+            <w:r>
+              <w:tab/>
+              <w:t>abgenommen erklärt.</w:t>
+            </w:r>
+            <w:r>
+              <w:t xml:space="preserve"> (Rework)</w:t>
+            </w:r>
+          </w:p>
+          <w:p/>
+          <w:p>
+            <w:r>
+              <w:rPr>
+                <w:color w:val="008000"/>
+                <w:sz w:val="28"/>
+                <w:szCs w:val="28"/>
+              </w:rPr>
+              <w:t>( )</w:t>
+            </w:r>
+            <w:r>
+              <w:tab/>
+              <w:t>wird nicht abgenommen (aufgetretene Mängel siehe oben)</w:t>
+            </w:r>
+          </w:p>
+          <w:p/>
+          <w:p/>
+          <w:p>
+            <w:r>
+              <w:t>Bis zum vereinbarten Zeitpunkt werden alle oben beschriebenen Mängel beseitigt.</w:t>
+            </w:r>
+          </w:p>
+          <w:p>
+            <w:pPr>
+              <w:rPr>
+                <w:color w:val="008000"/>
+              </w:rPr>
+            </w:pPr>
+            <w:r>
+              <w:rPr>
+                <w:color w:val="008000"/>
+                <w:sz w:val="28"/>
+                <w:szCs w:val="28"/>
+              </w:rPr>
+              <w:t>( )</w:t>
+            </w:r>
+            <w:r>
               <w:rPr>
                 <w:color w:val="008000"/>
               </w:rPr>
@@ -3840,7 +3781,7 @@
                 <w:b/>
                 <w:bCs/>
               </w:rPr>
-              <w:t xml:space="preserve"> </w:t>
+              <w:t>x</w:t>
             </w:r>
             <w:r>
               <w:rPr>
@@ -3963,7 +3904,21 @@
                 <w:iCs/>
               </w:rPr>
               <w:tab/>
-              <w:t>_________________________</w:t>
+              <w:t>__</w:t>
+            </w:r>
+            <w:r>
+              <w:rPr>
+                <w:i/>
+                <w:iCs/>
+              </w:rPr>
+              <w:t>DBurger</w:t>
+            </w:r>
+            <w:r>
+              <w:rPr>
+                <w:i/>
+                <w:iCs/>
+              </w:rPr>
+              <w:t>_______________________</w:t>
             </w:r>
           </w:p>
           <w:p>
@@ -4159,7 +4114,7 @@
                 <w:b/>
                 <w:bCs/>
               </w:rPr>
-              <w:t xml:space="preserve"> </w:t>
+              <w:t>x</w:t>
             </w:r>
             <w:r>
               <w:rPr>
@@ -4291,7 +4246,21 @@
                 <w:bCs/>
               </w:rPr>
               <w:tab/>
-              <w:t>_________________________</w:t>
+              <w:t>__</w:t>
+            </w:r>
+            <w:r>
+              <w:rPr>
+                <w:b/>
+                <w:bCs/>
+              </w:rPr>
+              <w:t>DBurger</w:t>
+            </w:r>
+            <w:r>
+              <w:rPr>
+                <w:b/>
+                <w:bCs/>
+              </w:rPr>
+              <w:t>_______________________</w:t>
             </w:r>
             <w:r>
               <w:rPr>
@@ -4676,19 +4645,7 @@
             <w:rPr>
               <w:noProof/>
             </w:rPr>
-            <w:t>0</w:t>
-          </w:r>
-          <w:r>
-            <w:rPr>
-              <w:noProof/>
-            </w:rPr>
-            <w:t>6</w:t>
-          </w:r>
-          <w:r>
-            <w:rPr>
-              <w:noProof/>
-            </w:rPr>
-            <w:t>.10.202</w:t>
+            <w:t>06.10.2023</w:t>
           </w:r>
           <w:r>
             <w:fldChar w:fldCharType="end"/>

</xml_diff>